<commit_message>
ROBOTICS: re-render AI 3 and AI 4. This will break google classroom links.
</commit_message>
<xml_diff>
--- a/assignments/Robotic and Mechatronic Systems/2022_Semester1_AI3_EvidenceGuide.docx
+++ b/assignments/Robotic and Mechatronic Systems/2022_Semester1_AI3_EvidenceGuide.docx
@@ -9614,7 +9614,7 @@
     </w:lvl>
   </w:abstractNum>
   <w:abstractNum w:abstractNumId="4" w15:restartNumberingAfterBreak="0">
-    <w:nsid w:val="0177FF44"/>
+    <w:nsid w:val="0391202D"/>
     <w:multiLevelType w:val="multilevel"/>
     <w:tmpl w:val="79CC1BDE"/>
     <w:lvl w:ilvl="0">
@@ -9755,7 +9755,7 @@
     </w:lvl>
   </w:abstractNum>
   <w:abstractNum w:abstractNumId="5" w15:restartNumberingAfterBreak="0">
-    <w:nsid w:val="03139142"/>
+    <w:nsid w:val="0378C107"/>
     <w:multiLevelType w:val="multilevel"/>
     <w:tmpl w:val="2C7E647C"/>
     <w:lvl w:ilvl="0">
@@ -9896,7 +9896,7 @@
     </w:lvl>
   </w:abstractNum>
   <w:abstractNum w:abstractNumId="6" w15:restartNumberingAfterBreak="0">
-    <w:nsid w:val="04E5DF8A"/>
+    <w:nsid w:val="04F7405F"/>
     <w:multiLevelType w:val="multilevel"/>
     <w:tmpl w:val="F7FC3F68"/>
     <w:lvl w:ilvl="0">
@@ -10037,7 +10037,7 @@
     </w:lvl>
   </w:abstractNum>
   <w:abstractNum w:abstractNumId="7" w15:restartNumberingAfterBreak="0">
-    <w:nsid w:val="00CDDE29"/>
+    <w:nsid w:val="0576A281"/>
     <w:multiLevelType w:val="multilevel"/>
     <w:tmpl w:val="57B8A724"/>
     <w:lvl w:ilvl="0">
@@ -10178,7 +10178,7 @@
     </w:lvl>
   </w:abstractNum>
   <w:abstractNum w:abstractNumId="8" w15:restartNumberingAfterBreak="0">
-    <w:nsid w:val="05A31D65"/>
+    <w:nsid w:val="02D4A0EE"/>
     <w:multiLevelType w:val="multilevel"/>
     <w:tmpl w:val="56E4DCD0"/>
     <w:lvl w:ilvl="0">
@@ -10318,7 +10318,7 @@
     </w:lvl>
   </w:abstractNum>
   <w:abstractNum w:abstractNumId="8" w15:restartNumberingAfterBreak="0">
-    <w:nsid w:val="01138EFA"/>
+    <w:nsid w:val="00FF563D"/>
     <w:multiLevelType w:val="hybridMultilevel"/>
     <w:tmpl w:val="9418E4E0"/>
     <w:lvl w:ilvl="0" w:tplc="0C090001">
@@ -10431,7 +10431,7 @@
     </w:lvl>
   </w:abstractNum>
   <w:abstractNum w:abstractNumId="8" w15:restartNumberingAfterBreak="0">
-    <w:nsid w:val="016BC10E"/>
+    <w:nsid w:val="02D6146F"/>
     <w:multiLevelType w:val="hybridMultilevel"/>
     <w:tmpl w:val="71402DDA"/>
     <w:lvl w:ilvl="0" w:tplc="0C090001">
@@ -10544,7 +10544,7 @@
     </w:lvl>
   </w:abstractNum>
   <w:abstractNum w:abstractNumId="8" w15:restartNumberingAfterBreak="0">
-    <w:nsid w:val="023E3753"/>
+    <w:nsid w:val="01CE4A11"/>
     <w:multiLevelType w:val="hybridMultilevel"/>
     <w:tmpl w:val="1452F35E"/>
     <w:lvl w:ilvl="0" w:tplc="0C090001">
@@ -10657,7 +10657,7 @@
     </w:lvl>
   </w:abstractNum>
   <w:abstractNum w:abstractNumId="8" w15:restartNumberingAfterBreak="0">
-    <w:nsid w:val="03BCFDA6"/>
+    <w:nsid w:val="03CD23CC"/>
     <w:multiLevelType w:val="hybridMultilevel"/>
     <w:tmpl w:val="BF664856"/>
     <w:lvl w:ilvl="0" w:tplc="0C090001">

</xml_diff>